<commit_message>
delete a wrong sentence
</commit_message>
<xml_diff>
--- a/Menu_function_list.docx
+++ b/Menu_function_list.docx
@@ -50,11 +50,6 @@
       </w:r>
     </w:p>
     <w:p>
-      <w:pPr>
-        <w:rPr>
-          <w:rFonts w:hint="eastAsia"/>
-        </w:rPr>
-      </w:pPr>
       <w:r>
         <w:tab/>
       </w:r>
@@ -150,8 +145,6 @@
         </w:rPr>
         <w:t>新品</w:t>
       </w:r>
-      <w:bookmarkStart w:id="0" w:name="_GoBack"/>
-      <w:bookmarkEnd w:id="0"/>
       <w:r>
         <w:rPr>
           <w:rFonts w:hint="eastAsia"/>
@@ -643,6 +636,11 @@
       </w:r>
     </w:p>
     <w:p>
+      <w:pPr>
+        <w:rPr>
+          <w:rFonts w:hint="eastAsia"/>
+        </w:rPr>
+      </w:pPr>
       <w:r>
         <w:tab/>
       </w:r>
@@ -658,18 +656,8 @@
       <w:r>
         <w:t>向收银系统发送顾客最终菜单</w:t>
       </w:r>
-    </w:p>
-    <w:p>
-      <w:r>
-        <w:tab/>
-      </w:r>
-      <w:r>
-        <w:tab/>
-        <w:t>3.2.4</w:t>
-      </w:r>
-      <w:r>
-        <w:t>会员资料查看</w:t>
-      </w:r>
+      <w:bookmarkStart w:id="0" w:name="_GoBack"/>
+      <w:bookmarkEnd w:id="0"/>
     </w:p>
     <w:sectPr>
       <w:pgSz w:w="11906" w:h="16838"/>

</xml_diff>